<commit_message>
Added Data Science Process ppt
</commit_message>
<xml_diff>
--- a/Data Science Methodology Final Assignment.docx
+++ b/Data Science Methodology Final Assignment.docx
@@ -24,8 +24,6 @@
         </w:rPr>
         <w:t xml:space="preserve">Course 3: Data Science Methodology Final Assignment </w:t>
       </w:r>
-      <w:bookmarkStart w:id="0" w:name="_GoBack"/>
-      <w:bookmarkEnd w:id="0"/>
     </w:p>
     <w:p>
       <w:pPr>
@@ -84,6 +82,29 @@
         </w:rPr>
         <w:t>​</w:t>
       </w:r>
+      <w:r>
+        <w:rPr>
+          <w:rFonts w:ascii="Arial" w:eastAsia="Times New Roman" w:hAnsi="Arial" w:cs="Arial"/>
+          <w:color w:val="1F1F1F"/>
+          <w:sz w:val="21"/>
+          <w:szCs w:val="21"/>
+          <w:lang w:val="en-CA"/>
+        </w:rPr>
+        <w:t>A: Gaming Industry</w:t>
+      </w:r>
+    </w:p>
+    <w:p>
+      <w:pPr>
+        <w:shd w:val="clear" w:color="auto" w:fill="FFFFFF"/>
+        <w:spacing w:after="100" w:afterAutospacing="1" w:line="315" w:lineRule="atLeast"/>
+        <w:rPr>
+          <w:rFonts w:ascii="Arial" w:eastAsia="Times New Roman" w:hAnsi="Arial" w:cs="Arial"/>
+          <w:color w:val="1F1F1F"/>
+          <w:sz w:val="21"/>
+          <w:szCs w:val="21"/>
+          <w:lang w:val="en-CA"/>
+        </w:rPr>
+      </w:pPr>
     </w:p>
     <w:p>
       <w:pPr>
@@ -267,6 +288,52 @@
         </w:rPr>
         <w:t>​</w:t>
       </w:r>
+      <w:r>
+        <w:rPr>
+          <w:rFonts w:ascii="Arial" w:eastAsia="Times New Roman" w:hAnsi="Arial" w:cs="Arial"/>
+          <w:color w:val="1F1F1F"/>
+          <w:sz w:val="21"/>
+          <w:szCs w:val="21"/>
+          <w:lang w:val="en-CA"/>
+        </w:rPr>
+        <w:t xml:space="preserve">A: Problem: What are the main contributing factors for willingness of consumers to make in game purchases for phone games. </w:t>
+      </w:r>
+    </w:p>
+    <w:p>
+      <w:pPr>
+        <w:shd w:val="clear" w:color="auto" w:fill="FFFFFF"/>
+        <w:spacing w:after="100" w:afterAutospacing="1" w:line="315" w:lineRule="atLeast"/>
+        <w:rPr>
+          <w:rFonts w:ascii="Arial" w:eastAsia="Times New Roman" w:hAnsi="Arial" w:cs="Arial"/>
+          <w:color w:val="1F1F1F"/>
+          <w:sz w:val="21"/>
+          <w:szCs w:val="21"/>
+          <w:lang w:val="en-CA"/>
+        </w:rPr>
+      </w:pPr>
+      <w:r>
+        <w:rPr>
+          <w:rFonts w:ascii="Arial" w:eastAsia="Times New Roman" w:hAnsi="Arial" w:cs="Arial"/>
+          <w:color w:val="1F1F1F"/>
+          <w:sz w:val="21"/>
+          <w:szCs w:val="21"/>
+          <w:lang w:val="en-CA"/>
+        </w:rPr>
+        <w:t>Is it possible to classify the gaming userbase into categories and then predict how willing they are to spend money in game? (Doing so in turn would allow game developers to be able to develop more contents that pertain to that group of customers)</w:t>
+      </w:r>
+    </w:p>
+    <w:p>
+      <w:pPr>
+        <w:shd w:val="clear" w:color="auto" w:fill="FFFFFF"/>
+        <w:spacing w:after="100" w:afterAutospacing="1" w:line="315" w:lineRule="atLeast"/>
+        <w:rPr>
+          <w:rFonts w:ascii="Arial" w:eastAsia="Times New Roman" w:hAnsi="Arial" w:cs="Arial"/>
+          <w:color w:val="1F1F1F"/>
+          <w:sz w:val="21"/>
+          <w:szCs w:val="21"/>
+          <w:lang w:val="en-CA"/>
+        </w:rPr>
+      </w:pPr>
     </w:p>
     <w:p>
       <w:pPr>
@@ -422,7 +489,19 @@
           <w:szCs w:val="21"/>
           <w:lang w:val="en-CA"/>
         </w:rPr>
-        <w:t>Data Understanding and Preparation</w:t>
+        <w:t>Data Understanding and Pr</w:t>
+      </w:r>
+      <w:bookmarkStart w:id="0" w:name="_GoBack"/>
+      <w:bookmarkEnd w:id="0"/>
+      <w:r>
+        <w:rPr>
+          <w:rFonts w:ascii="Arial" w:eastAsia="Times New Roman" w:hAnsi="Arial" w:cs="Arial"/>
+          <w:color w:val="1F1F1F"/>
+          <w:sz w:val="21"/>
+          <w:szCs w:val="21"/>
+          <w:lang w:val="en-CA"/>
+        </w:rPr>
+        <w:t>eparation</w:t>
       </w:r>
     </w:p>
     <w:p>
@@ -473,6 +552,7 @@
           <w:szCs w:val="21"/>
           <w:lang w:val="en-CA"/>
         </w:rPr>
+        <w:lastRenderedPageBreak/>
         <w:t>You can always refer to the labs as a reference with describing how you would complete each stage for your problem.</w:t>
       </w:r>
     </w:p>

</xml_diff>